<commit_message>
feat: camera in fotosop
</commit_message>
<xml_diff>
--- a/fotosop/fotosop.docx
+++ b/fotosop/fotosop.docx
@@ -826,7 +826,13 @@
         <w:t xml:space="preserve"> bahasa python dan library pycuda, algoritma utamanya ada di</w:t>
       </w:r>
       <w:r>
-        <w:t xml:space="preserve"> cuda</w:t>
+        <w:t xml:space="preserve"> </w:t>
+      </w:r>
+      <w:r>
+        <w:t xml:space="preserve">file sotosop.py terus bagian </w:t>
+      </w:r>
+      <w:r>
+        <w:t>cuda</w:t>
       </w:r>
       <w:r>
         <w:t>_kernel</w:t>
@@ -835,13 +841,25 @@
         <w:t xml:space="preserve"> (full cuda cuy</w:t>
       </w:r>
       <w:r>
-        <w:t>, sori yang gaada nvidianya</w:t>
+        <w:t>, sori</w:t>
+      </w:r>
+      <w:r>
+        <w:t xml:space="preserve"> buat</w:t>
+      </w:r>
+      <w:r>
+        <w:t xml:space="preserve"> yang gaada nvidianya</w:t>
       </w:r>
       <w:r>
         <w:t>)</w:t>
       </w:r>
       <w:r>
-        <w:t>. Ada beberapa algoritma percobaan dll di obsolete, siapa tau perlu pengerjaan yang make threading (ada library cupy juga yang agak ngecheat di situ sih ehehe)</w:t>
+        <w:t xml:space="preserve">. Ada beberapa algoritma percobaan dll di obsolete, siapa tau perlu pengerjaan yang make threading (ada </w:t>
+      </w:r>
+      <w:r>
+        <w:t xml:space="preserve">make </w:t>
+      </w:r>
+      <w:r>
+        <w:t>library cupy juga yang agak ngecheat di situ sih ehehe)</w:t>
       </w:r>
     </w:p>
     <w:p>
@@ -885,16 +903,54 @@
     </w:p>
     <w:p>
       <w:r>
+        <w:t>Dependensinya python</w:t>
+      </w:r>
+      <w:r>
+        <w:t xml:space="preserve"> (</w:t>
+      </w:r>
+      <w:r>
+        <w:t>ditulis di</w:t>
+      </w:r>
+      <w:r>
+        <w:t xml:space="preserve"> </w:t>
+      </w:r>
+      <w:r>
+        <w:t>3.10.10)</w:t>
+      </w:r>
+      <w:r>
+        <w:t>, opencv, pycuda</w:t>
+      </w:r>
+      <w:r>
+        <w:t xml:space="preserve"> (</w:t>
+      </w:r>
+      <w:r>
+        <w:t>make</w:t>
+      </w:r>
+      <w:r>
+        <w:t xml:space="preserve"> cuda 11.7)</w:t>
+      </w:r>
+      <w:r>
+        <w:t>, numpy</w:t>
+      </w:r>
+      <w:r>
+        <w:t>, sama pyqt5</w:t>
+      </w:r>
+    </w:p>
+    <w:p>
+      <w:r>
         <w:t>Buat Jalanin program utamanya langsung cus aja main.py, polosan banget tapi yang penting jalan</w:t>
       </w:r>
+      <w:r>
+        <w:t xml:space="preserve"> lah ya</w:t>
+      </w:r>
     </w:p>
     <w:p>
       <w:r>
         <w:drawing>
-          <wp:inline distT="0" distB="0" distL="0" distR="0" wp14:anchorId="313F12C7" wp14:editId="4FB55EAD">
+          <wp:inline distT="0" distB="0" distL="0" distR="0" wp14:anchorId="27600F26" wp14:editId="79416092">
             <wp:extent cx="5731510" cy="3361690"/>
             <wp:effectExtent l="0" t="0" r="0" b="0"/>
-            <wp:docPr id="1844608016" name="Picture 1" descr="A white rectangular object with black text&#10;&#10;Description automatically generated"/>
+            <wp:docPr id="1401370125" name="Picture 1" descr="A cartoon of a person&#10;&#10;Description automatically generated"/>
             <wp:cNvGraphicFramePr>
               <a:graphicFrameLocks xmlns:a="http://schemas.openxmlformats.org/drawingml/2006/main" noChangeAspect="1"/>
             </wp:cNvGraphicFramePr>
@@ -902,7 +958,7 @@
               <a:graphicData uri="http://schemas.openxmlformats.org/drawingml/2006/picture">
                 <pic:pic xmlns:pic="http://schemas.openxmlformats.org/drawingml/2006/picture">
                   <pic:nvPicPr>
-                    <pic:cNvPr id="1844608016" name="Picture 1" descr="A white rectangular object with black text&#10;&#10;Description automatically generated"/>
+                    <pic:cNvPr id="1401370125" name="Picture 1" descr="A cartoon of a person&#10;&#10;Description automatically generated"/>
                     <pic:cNvPicPr/>
                   </pic:nvPicPr>
                   <pic:blipFill>
@@ -933,6 +989,73 @@
       </w:r>
     </w:p>
     <w:p/>
+    <w:p/>
+    <w:p/>
+    <w:p/>
+    <w:p>
+      <w:r>
+        <w:t>Feed kamera jalan dan bisa diedit real time</w:t>
+      </w:r>
+    </w:p>
+    <w:p>
+      <w:r>
+        <w:drawing>
+          <wp:inline distT="0" distB="0" distL="0" distR="0" wp14:anchorId="5A261391" wp14:editId="064191C7">
+            <wp:extent cx="5731510" cy="3361690"/>
+            <wp:effectExtent l="0" t="0" r="0" b="0"/>
+            <wp:docPr id="1877645887" name="Picture 1" descr="A blurry image of a person&#10;&#10;Description automatically generated"/>
+            <wp:cNvGraphicFramePr>
+              <a:graphicFrameLocks xmlns:a="http://schemas.openxmlformats.org/drawingml/2006/main" noChangeAspect="1"/>
+            </wp:cNvGraphicFramePr>
+            <a:graphic xmlns:a="http://schemas.openxmlformats.org/drawingml/2006/main">
+              <a:graphicData uri="http://schemas.openxmlformats.org/drawingml/2006/picture">
+                <pic:pic xmlns:pic="http://schemas.openxmlformats.org/drawingml/2006/picture">
+                  <pic:nvPicPr>
+                    <pic:cNvPr id="1877645887" name="Picture 1" descr="A blurry image of a person&#10;&#10;Description automatically generated"/>
+                    <pic:cNvPicPr/>
+                  </pic:nvPicPr>
+                  <pic:blipFill>
+                    <a:blip r:embed="rId8"/>
+                    <a:stretch>
+                      <a:fillRect/>
+                    </a:stretch>
+                  </pic:blipFill>
+                  <pic:spPr>
+                    <a:xfrm>
+                      <a:off x="0" y="0"/>
+                      <a:ext cx="5731510" cy="3361690"/>
+                    </a:xfrm>
+                    <a:prstGeom prst="rect">
+                      <a:avLst/>
+                    </a:prstGeom>
+                  </pic:spPr>
+                </pic:pic>
+              </a:graphicData>
+            </a:graphic>
+          </wp:inline>
+        </w:drawing>
+      </w:r>
+    </w:p>
+    <w:p>
+      <w:r>
+        <w:t xml:space="preserve">Gui statik ga resize, </w:t>
+      </w:r>
+      <w:r>
+        <w:t>banyak bug di gui</w:t>
+      </w:r>
+      <w:r>
+        <w:t xml:space="preserve"> (banyak bantuan chatgpt buat guinya ehe)</w:t>
+      </w:r>
+      <w:r>
+        <w:t xml:space="preserve">, tapi yaudahlahya yang penting algoritmanya gak sih </w:t>
+      </w:r>
+      <w:r>
+        <w:rPr>
+          <w:rFonts w:ascii="Segoe UI Emoji" w:eastAsia="Segoe UI Emoji" w:hAnsi="Segoe UI Emoji" w:cs="Segoe UI Emoji"/>
+        </w:rPr>
+        <w:t>☹</w:t>
+      </w:r>
+    </w:p>
     <w:sectPr>
       <w:pgSz w:w="11906" w:h="16838"/>
       <w:pgMar w:top="1440" w:right="1440" w:bottom="1440" w:left="1440" w:header="708" w:footer="708" w:gutter="0"/>

</xml_diff>